<commit_message>
Modified and added DOCX documents
Modified folders for the following countries:
1. Saudi Arabia
2. Indonesia
3. United Arab Emirates

Added new folder:
1. Sri Lanka
</commit_message>
<xml_diff>
--- a/deployment_templates/templates/countryapplicationtemplates/docx/ARE/ARE.docx
+++ b/deployment_templates/templates/countryapplicationtemplates/docx/ARE/ARE.docx
@@ -124,7 +124,18 @@
           <w:szCs w:val="32"/>
           <w:lang w:val="en-US"/>
         </w:rPr>
-        <w:t xml:space="preserve"> : </w:t>
+        <w:t>:</w:t>
+      </w:r>
+      <w:r>
+        <w:rPr>
+          <w:b/>
+          <w:bCs/>
+          <w:color w:val="0F4761" w:themeColor="accent1" w:themeShade="BF"/>
+          <w:sz w:val="32"/>
+          <w:szCs w:val="32"/>
+          <w:lang w:val="en-US"/>
+        </w:rPr>
+        <w:t xml:space="preserve"> </w:t>
       </w:r>
       <w:r>
         <w:rPr>
@@ -170,7 +181,17 @@
           <w:szCs w:val="22"/>
           <w:lang w:val="en-US"/>
         </w:rPr>
-        <w:t xml:space="preserve">Note : </w:t>
+        <w:t>Note:</w:t>
+      </w:r>
+      <w:r>
+        <w:rPr>
+          <w:i/>
+          <w:iCs/>
+          <w:sz w:val="22"/>
+          <w:szCs w:val="22"/>
+          <w:lang w:val="en-US"/>
+        </w:rPr>
+        <w:t xml:space="preserve"> </w:t>
       </w:r>
       <w:r>
         <w:rPr>
@@ -251,7 +272,7 @@
       <w:tblGrid>
         <w:gridCol w:w="453"/>
         <w:gridCol w:w="2094"/>
-        <w:gridCol w:w="4004"/>
+        <w:gridCol w:w="3883"/>
       </w:tblGrid>
       <w:tr>
         <w:trPr>
@@ -905,7 +926,73 @@
                 <w:lang w:eastAsia="en-GB"/>
                 <w14:ligatures w14:val="none"/>
               </w:rPr>
-              <w:t>{{work_address.work_details.occupation}}</w:t>
+              <w:t>{{</w:t>
+            </w:r>
+            <w:proofErr w:type="spellStart"/>
+            <w:r>
+              <w:rPr>
+                <w:rFonts w:ascii="Aptos Narrow" w:eastAsia="Times New Roman" w:hAnsi="Aptos Narrow" w:cs="Times New Roman"/>
+                <w:color w:val="215E99" w:themeColor="text2" w:themeTint="BF"/>
+                <w:kern w:val="0"/>
+                <w:sz w:val="22"/>
+                <w:szCs w:val="22"/>
+                <w:lang w:eastAsia="en-GB"/>
+                <w14:ligatures w14:val="none"/>
+              </w:rPr>
+              <w:t>work_</w:t>
+            </w:r>
+            <w:proofErr w:type="gramStart"/>
+            <w:r>
+              <w:rPr>
+                <w:rFonts w:ascii="Aptos Narrow" w:eastAsia="Times New Roman" w:hAnsi="Aptos Narrow" w:cs="Times New Roman"/>
+                <w:color w:val="215E99" w:themeColor="text2" w:themeTint="BF"/>
+                <w:kern w:val="0"/>
+                <w:sz w:val="22"/>
+                <w:szCs w:val="22"/>
+                <w:lang w:eastAsia="en-GB"/>
+                <w14:ligatures w14:val="none"/>
+              </w:rPr>
+              <w:t>address.work</w:t>
+            </w:r>
+            <w:proofErr w:type="gramEnd"/>
+            <w:r>
+              <w:rPr>
+                <w:rFonts w:ascii="Aptos Narrow" w:eastAsia="Times New Roman" w:hAnsi="Aptos Narrow" w:cs="Times New Roman"/>
+                <w:color w:val="215E99" w:themeColor="text2" w:themeTint="BF"/>
+                <w:kern w:val="0"/>
+                <w:sz w:val="22"/>
+                <w:szCs w:val="22"/>
+                <w:lang w:eastAsia="en-GB"/>
+                <w14:ligatures w14:val="none"/>
+              </w:rPr>
+              <w:t>_</w:t>
+            </w:r>
+            <w:proofErr w:type="gramStart"/>
+            <w:r>
+              <w:rPr>
+                <w:rFonts w:ascii="Aptos Narrow" w:eastAsia="Times New Roman" w:hAnsi="Aptos Narrow" w:cs="Times New Roman"/>
+                <w:color w:val="215E99" w:themeColor="text2" w:themeTint="BF"/>
+                <w:kern w:val="0"/>
+                <w:sz w:val="22"/>
+                <w:szCs w:val="22"/>
+                <w:lang w:eastAsia="en-GB"/>
+                <w14:ligatures w14:val="none"/>
+              </w:rPr>
+              <w:t>details.occupation</w:t>
+            </w:r>
+            <w:proofErr w:type="spellEnd"/>
+            <w:proofErr w:type="gramEnd"/>
+            <w:r>
+              <w:rPr>
+                <w:rFonts w:ascii="Aptos Narrow" w:eastAsia="Times New Roman" w:hAnsi="Aptos Narrow" w:cs="Times New Roman"/>
+                <w:color w:val="215E99" w:themeColor="text2" w:themeTint="BF"/>
+                <w:kern w:val="0"/>
+                <w:sz w:val="22"/>
+                <w:szCs w:val="22"/>
+                <w:lang w:eastAsia="en-GB"/>
+                <w14:ligatures w14:val="none"/>
+              </w:rPr>
+              <w:t>}}</w:t>
             </w:r>
           </w:p>
         </w:tc>

</xml_diff>